<commit_message>
Marc's last revision, figures relocation
</commit_message>
<xml_diff>
--- a/Thesis/format/title-abstract-heb.docx
+++ b/Thesis/format/title-abstract-heb.docx
@@ -125,27 +125,7 @@
           <w:szCs w:val="24"/>
           <w:rtl/>
         </w:rPr>
-        <w:t xml:space="preserve"> פותר את הבעיה כאשר פונקצית המרחק היא המרחק </w:t>
-      </w:r>
-      <w:proofErr w:type="spellStart"/>
-      <w:r>
-        <w:rPr>
-          <w:rFonts w:asciiTheme="minorBidi" w:hAnsiTheme="minorBidi" w:hint="cs"/>
-          <w:sz w:val="24"/>
-          <w:szCs w:val="24"/>
-          <w:rtl/>
-        </w:rPr>
-        <w:t>האוקלידי</w:t>
-      </w:r>
-      <w:proofErr w:type="spellEnd"/>
-      <w:r>
-        <w:rPr>
-          <w:rFonts w:asciiTheme="minorBidi" w:hAnsiTheme="minorBidi" w:hint="cs"/>
-          <w:sz w:val="24"/>
-          <w:szCs w:val="24"/>
-          <w:rtl/>
-        </w:rPr>
-        <w:t xml:space="preserve"> בריבוע, בעוד שאלגוריתם </w:t>
+        <w:t xml:space="preserve"> פותר את הבעיה כאשר פונקצית המרחק היא המרחק האוקלידי בריבוע, בעוד שאלגוריתם </w:t>
       </w:r>
       <w:r>
         <w:rPr>
@@ -180,27 +160,7 @@
           <w:szCs w:val="24"/>
           <w:rtl/>
         </w:rPr>
-        <w:t xml:space="preserve"> פותר את הבעיה כאשר פונקצית המרחק היא המרחק </w:t>
-      </w:r>
-      <w:proofErr w:type="spellStart"/>
-      <w:r>
-        <w:rPr>
-          <w:rFonts w:asciiTheme="minorBidi" w:hAnsiTheme="minorBidi" w:hint="cs"/>
-          <w:sz w:val="24"/>
-          <w:szCs w:val="24"/>
-          <w:rtl/>
-        </w:rPr>
-        <w:t>האוקלידי</w:t>
-      </w:r>
-      <w:proofErr w:type="spellEnd"/>
-      <w:r>
-        <w:rPr>
-          <w:rFonts w:asciiTheme="minorBidi" w:hAnsiTheme="minorBidi" w:hint="cs"/>
-          <w:sz w:val="24"/>
-          <w:szCs w:val="24"/>
-          <w:rtl/>
-        </w:rPr>
-        <w:t xml:space="preserve"> הסטנדרטי. שני האלגוריתמים מבוססים על השיטה הקלאסית של מינימיזציה משוחלפת (</w:t>
+        <w:t xml:space="preserve"> פותר את הבעיה כאשר פונקצית המרחק היא המרחק האוקלידי הסטנדרטי. שני האלגוריתמים מבוססים על השיטה הקלאסית של מינימיזציה משוחלפת (</w:t>
       </w:r>
       <w:r>
         <w:rPr>
@@ -253,27 +213,7 @@
           <w:szCs w:val="24"/>
           <w:rtl/>
         </w:rPr>
-        <w:t xml:space="preserve"> גורם </w:t>
-      </w:r>
-      <w:proofErr w:type="spellStart"/>
-      <w:r>
-        <w:rPr>
-          <w:rFonts w:asciiTheme="minorBidi" w:hAnsiTheme="minorBidi" w:hint="cs"/>
-          <w:sz w:val="24"/>
-          <w:szCs w:val="24"/>
-          <w:rtl/>
-        </w:rPr>
-        <w:t>רגולריזציה</w:t>
-      </w:r>
-      <w:proofErr w:type="spellEnd"/>
-      <w:r>
-        <w:rPr>
-          <w:rFonts w:asciiTheme="minorBidi" w:hAnsiTheme="minorBidi" w:hint="cs"/>
-          <w:sz w:val="24"/>
-          <w:szCs w:val="24"/>
-          <w:rtl/>
-        </w:rPr>
-        <w:t xml:space="preserve">. בשלב עדכון המרכזים, אלגוריתם </w:t>
+        <w:t xml:space="preserve"> גורם רגולריזציה. בשלב עדכון המרכזים, אלגוריתם </w:t>
       </w:r>
       <w:r>
         <w:rPr>
@@ -317,19 +257,8 @@
           <w:szCs w:val="24"/>
           <w:rtl/>
         </w:rPr>
-        <w:t xml:space="preserve">באופן </w:t>
-      </w:r>
-      <w:proofErr w:type="spellStart"/>
-      <w:r>
-        <w:rPr>
-          <w:rFonts w:asciiTheme="minorBidi" w:hAnsiTheme="minorBidi" w:hint="cs"/>
-          <w:sz w:val="24"/>
-          <w:szCs w:val="24"/>
-          <w:rtl/>
-        </w:rPr>
-        <w:t>אופטימלי</w:t>
-      </w:r>
-      <w:proofErr w:type="spellEnd"/>
+        <w:t>בצורה מדוייקת</w:t>
+      </w:r>
       <w:r>
         <w:rPr>
           <w:rFonts w:asciiTheme="minorBidi" w:hAnsiTheme="minorBidi" w:hint="cs"/>
@@ -372,7 +301,43 @@
           <w:szCs w:val="24"/>
           <w:rtl/>
         </w:rPr>
-        <w:t xml:space="preserve"> פותר בעיית מינימיזציה מקורבת ע"י </w:t>
+        <w:t xml:space="preserve"> </w:t>
+      </w:r>
+      <w:r>
+        <w:rPr>
+          <w:rFonts w:asciiTheme="minorBidi" w:hAnsiTheme="minorBidi" w:hint="cs"/>
+          <w:sz w:val="24"/>
+          <w:szCs w:val="24"/>
+          <w:rtl/>
+        </w:rPr>
+        <w:t>מוצא פתרון מקורב ל</w:t>
+      </w:r>
+      <w:r>
+        <w:rPr>
+          <w:rFonts w:asciiTheme="minorBidi" w:hAnsiTheme="minorBidi" w:hint="cs"/>
+          <w:sz w:val="24"/>
+          <w:szCs w:val="24"/>
+          <w:rtl/>
+        </w:rPr>
+        <w:t xml:space="preserve">בעיית </w:t>
+      </w:r>
+      <w:r>
+        <w:rPr>
+          <w:rFonts w:asciiTheme="minorBidi" w:hAnsiTheme="minorBidi" w:hint="cs"/>
+          <w:sz w:val="24"/>
+          <w:szCs w:val="24"/>
+          <w:rtl/>
+        </w:rPr>
+        <w:t>ה</w:t>
+      </w:r>
+      <w:r>
+        <w:rPr>
+          <w:rFonts w:asciiTheme="minorBidi" w:hAnsiTheme="minorBidi" w:hint="cs"/>
+          <w:sz w:val="24"/>
+          <w:szCs w:val="24"/>
+          <w:rtl/>
+        </w:rPr>
+        <w:t xml:space="preserve">מינימיזציה ע"י </w:t>
       </w:r>
       <w:r>
         <w:rPr>
@@ -390,27 +355,7 @@
           <w:szCs w:val="24"/>
           <w:rtl/>
         </w:rPr>
-        <w:t xml:space="preserve">צעד </w:t>
-      </w:r>
-      <w:proofErr w:type="spellStart"/>
-      <w:r>
-        <w:rPr>
-          <w:rFonts w:asciiTheme="minorBidi" w:hAnsiTheme="minorBidi" w:hint="cs"/>
-          <w:sz w:val="24"/>
-          <w:szCs w:val="24"/>
-          <w:rtl/>
-        </w:rPr>
-        <w:t>גרדיאנט</w:t>
-      </w:r>
-      <w:proofErr w:type="spellEnd"/>
-      <w:r>
-        <w:rPr>
-          <w:rFonts w:asciiTheme="minorBidi" w:hAnsiTheme="minorBidi" w:hint="cs"/>
-          <w:sz w:val="24"/>
-          <w:szCs w:val="24"/>
-          <w:rtl/>
-        </w:rPr>
-        <w:t>. בעבודה מופיעה הוכח</w:t>
+        <w:t>צעד גרדיאנט. בעבודה מופיעה הוכח</w:t>
       </w:r>
       <w:r>
         <w:rPr>
@@ -475,7 +420,6 @@
         </w:rPr>
         <w:t xml:space="preserve">ע"י שימוש במתודולוגיה חדשנית המבוססת על תכונת </w:t>
       </w:r>
-      <w:proofErr w:type="spellStart"/>
       <w:r>
         <w:rPr>
           <w:rFonts w:asciiTheme="minorBidi" w:hAnsiTheme="minorBidi"/>
@@ -500,7 +444,6 @@
         </w:rPr>
         <w:t>ojasiewicz</w:t>
       </w:r>
-      <w:proofErr w:type="spellEnd"/>
       <w:r>
         <w:rPr>
           <w:rFonts w:asciiTheme="minorBidi" w:hAnsiTheme="minorBidi" w:hint="cs"/>
@@ -570,157 +513,90 @@
           <w:szCs w:val="24"/>
           <w:rtl/>
         </w:rPr>
-        <w:t xml:space="preserve">הפקולטה למדעים מדויקים ע"ש ריימונד </w:t>
-      </w:r>
-      <w:proofErr w:type="spellStart"/>
-      <w:r>
-        <w:rPr>
-          <w:rFonts w:asciiTheme="minorBidi" w:hAnsiTheme="minorBidi"/>
-          <w:sz w:val="24"/>
-          <w:szCs w:val="24"/>
-          <w:rtl/>
-        </w:rPr>
-        <w:t>ובברלי</w:t>
-      </w:r>
-      <w:proofErr w:type="spellEnd"/>
-      <w:r>
-        <w:rPr>
-          <w:rFonts w:asciiTheme="minorBidi" w:hAnsiTheme="minorBidi"/>
+        <w:t>הפקולטה למדעים מדויקים ע"ש ריימונד ובברלי סאקלר</w:t>
+      </w:r>
+    </w:p>
+    <w:p>
+      <w:pPr>
+        <w:bidi/>
+        <w:jc w:val="center"/>
+        <w:rPr>
+          <w:rFonts w:asciiTheme="minorBidi" w:hAnsiTheme="minorBidi"/>
+          <w:sz w:val="24"/>
+          <w:szCs w:val="24"/>
+          <w:rtl/>
+        </w:rPr>
+      </w:pPr>
+    </w:p>
+    <w:p>
+      <w:pPr>
+        <w:bidi/>
+        <w:jc w:val="center"/>
+        <w:rPr>
+          <w:rFonts w:asciiTheme="minorBidi" w:hAnsiTheme="minorBidi"/>
+          <w:sz w:val="24"/>
+          <w:szCs w:val="24"/>
+          <w:rtl/>
+        </w:rPr>
+      </w:pPr>
+    </w:p>
+    <w:p>
+      <w:pPr>
+        <w:bidi/>
+        <w:jc w:val="center"/>
+        <w:rPr>
+          <w:rFonts w:asciiTheme="minorBidi" w:hAnsiTheme="minorBidi" w:hint="cs"/>
+          <w:b/>
+          <w:bCs/>
+          <w:sz w:val="24"/>
+          <w:szCs w:val="24"/>
+          <w:rtl/>
+        </w:rPr>
+      </w:pPr>
+      <w:r>
+        <w:rPr>
+          <w:rFonts w:asciiTheme="minorBidi" w:hAnsiTheme="minorBidi"/>
+          <w:b/>
+          <w:bCs/>
+          <w:sz w:val="24"/>
+          <w:szCs w:val="24"/>
+          <w:rtl/>
+        </w:rPr>
+        <w:t xml:space="preserve">מחלקה </w:t>
+      </w:r>
+      <w:r>
+        <w:rPr>
+          <w:rFonts w:asciiTheme="minorBidi" w:hAnsiTheme="minorBidi" w:hint="cs"/>
+          <w:b/>
+          <w:bCs/>
+          <w:sz w:val="24"/>
+          <w:szCs w:val="24"/>
+          <w:rtl/>
+        </w:rPr>
+        <w:t>חדשנית</w:t>
+      </w:r>
+      <w:r>
+        <w:rPr>
+          <w:rFonts w:asciiTheme="minorBidi" w:hAnsiTheme="minorBidi"/>
+          <w:b/>
+          <w:bCs/>
+          <w:sz w:val="24"/>
+          <w:szCs w:val="24"/>
+          <w:rtl/>
+        </w:rPr>
+        <w:t xml:space="preserve"> של אלגוריתמים</w:t>
+      </w:r>
+      <w:r>
+        <w:rPr>
+          <w:rFonts w:asciiTheme="minorBidi" w:hAnsiTheme="minorBidi"/>
+          <w:b/>
+          <w:bCs/>
           <w:sz w:val="24"/>
           <w:szCs w:val="24"/>
           <w:rtl/>
         </w:rPr>
         <w:t xml:space="preserve"> </w:t>
       </w:r>
-      <w:proofErr w:type="spellStart"/>
-      <w:r>
-        <w:rPr>
-          <w:rFonts w:asciiTheme="minorBidi" w:hAnsiTheme="minorBidi"/>
-          <w:sz w:val="24"/>
-          <w:szCs w:val="24"/>
-          <w:rtl/>
-        </w:rPr>
-        <w:t>סאקלר</w:t>
-      </w:r>
-      <w:proofErr w:type="spellEnd"/>
-    </w:p>
-    <w:p>
-      <w:pPr>
-        <w:bidi/>
-        <w:jc w:val="center"/>
-        <w:rPr>
-          <w:rFonts w:asciiTheme="minorBidi" w:hAnsiTheme="minorBidi"/>
-          <w:sz w:val="24"/>
-          <w:szCs w:val="24"/>
-          <w:rtl/>
-        </w:rPr>
-      </w:pPr>
-    </w:p>
-    <w:p>
-      <w:pPr>
-        <w:bidi/>
-        <w:jc w:val="center"/>
-        <w:rPr>
-          <w:rFonts w:asciiTheme="minorBidi" w:hAnsiTheme="minorBidi"/>
-          <w:sz w:val="24"/>
-          <w:szCs w:val="24"/>
-          <w:rtl/>
-        </w:rPr>
-      </w:pPr>
-    </w:p>
-    <w:p>
-      <w:pPr>
-        <w:bidi/>
-        <w:jc w:val="center"/>
-        <w:rPr>
-          <w:rFonts w:asciiTheme="minorBidi" w:hAnsiTheme="minorBidi"/>
-          <w:b/>
-          <w:bCs/>
-          <w:sz w:val="24"/>
-          <w:szCs w:val="24"/>
-          <w:rtl/>
-        </w:rPr>
-      </w:pPr>
-      <w:r>
-        <w:rPr>
-          <w:rFonts w:asciiTheme="minorBidi" w:hAnsiTheme="minorBidi"/>
-          <w:b/>
-          <w:bCs/>
-          <w:sz w:val="24"/>
-          <w:szCs w:val="24"/>
-          <w:rtl/>
-        </w:rPr>
-        <w:t xml:space="preserve">מחלקה </w:t>
-      </w:r>
-      <w:r>
-        <w:rPr>
-          <w:rFonts w:asciiTheme="minorBidi" w:hAnsiTheme="minorBidi" w:hint="cs"/>
-          <w:b/>
-          <w:bCs/>
-          <w:sz w:val="24"/>
-          <w:szCs w:val="24"/>
-          <w:rtl/>
-        </w:rPr>
-        <w:t>חדשנית</w:t>
-      </w:r>
-      <w:r>
-        <w:rPr>
-          <w:rFonts w:asciiTheme="minorBidi" w:hAnsiTheme="minorBidi"/>
-          <w:b/>
-          <w:bCs/>
-          <w:sz w:val="24"/>
-          <w:szCs w:val="24"/>
-          <w:rtl/>
-        </w:rPr>
-        <w:t xml:space="preserve"> של אלגוריתמים</w:t>
-      </w:r>
-      <w:r>
-        <w:rPr>
-          <w:rFonts w:asciiTheme="minorBidi" w:hAnsiTheme="minorBidi"/>
-          <w:b/>
-          <w:bCs/>
-          <w:sz w:val="24"/>
-          <w:szCs w:val="24"/>
-          <w:rtl/>
-        </w:rPr>
-        <w:t xml:space="preserve"> </w:t>
-      </w:r>
-      <w:r>
-        <w:rPr>
-          <w:rFonts w:asciiTheme="minorBidi" w:hAnsiTheme="minorBidi"/>
-          <w:b/>
-          <w:bCs/>
-          <w:sz w:val="24"/>
-          <w:szCs w:val="24"/>
-          <w:rtl/>
-        </w:rPr>
-        <w:t>עבור בעיית החלוקה לאשכולות</w:t>
-      </w:r>
-      <w:r>
-        <w:rPr>
-          <w:rFonts w:asciiTheme="minorBidi" w:hAnsiTheme="minorBidi"/>
-          <w:b/>
-          <w:bCs/>
-          <w:sz w:val="24"/>
-          <w:szCs w:val="24"/>
-          <w:rtl/>
-        </w:rPr>
-        <w:t xml:space="preserve"> </w:t>
-      </w:r>
-    </w:p>
-    <w:p>
-      <w:pPr>
-        <w:bidi/>
-        <w:jc w:val="center"/>
-        <w:rPr>
-          <w:rFonts w:asciiTheme="minorBidi" w:hAnsiTheme="minorBidi"/>
-          <w:b/>
-          <w:bCs/>
-          <w:sz w:val="24"/>
-          <w:szCs w:val="24"/>
-          <w:rtl/>
-        </w:rPr>
-      </w:pPr>
       <w:r>
         <w:rPr>
           <w:rFonts w:asciiTheme="minorBidi" w:hAnsiTheme="minorBidi"/>
@@ -746,6 +622,130 @@
           <w:rtl/>
         </w:rPr>
       </w:pPr>
+      <w:r>
+        <w:rPr>
+          <w:rFonts w:asciiTheme="minorBidi" w:hAnsiTheme="minorBidi" w:hint="cs"/>
+          <w:b/>
+          <w:bCs/>
+          <w:sz w:val="24"/>
+          <w:szCs w:val="24"/>
+          <w:rtl/>
+        </w:rPr>
+        <w:t>ל</w:t>
+      </w:r>
+      <w:r>
+        <w:rPr>
+          <w:rFonts w:asciiTheme="minorBidi" w:hAnsiTheme="minorBidi"/>
+          <w:b/>
+          <w:bCs/>
+          <w:sz w:val="24"/>
+          <w:szCs w:val="24"/>
+          <w:rtl/>
+        </w:rPr>
+        <w:t xml:space="preserve">בעיית </w:t>
+      </w:r>
+      <w:r>
+        <w:rPr>
+          <w:rFonts w:asciiTheme="minorBidi" w:hAnsiTheme="minorBidi" w:hint="cs"/>
+          <w:b/>
+          <w:bCs/>
+          <w:sz w:val="24"/>
+          <w:szCs w:val="24"/>
+          <w:rtl/>
+        </w:rPr>
+        <w:t>ה</w:t>
+      </w:r>
+      <w:r>
+        <w:rPr>
+          <w:rFonts w:asciiTheme="minorBidi" w:hAnsiTheme="minorBidi"/>
+          <w:b/>
+          <w:bCs/>
+          <w:sz w:val="24"/>
+          <w:szCs w:val="24"/>
+          <w:rtl/>
+        </w:rPr>
+        <w:t>א</w:t>
+      </w:r>
+      <w:r>
+        <w:rPr>
+          <w:rFonts w:asciiTheme="minorBidi" w:hAnsiTheme="minorBidi" w:hint="cs"/>
+          <w:b/>
+          <w:bCs/>
+          <w:sz w:val="24"/>
+          <w:szCs w:val="24"/>
+          <w:rtl/>
+        </w:rPr>
+        <w:t>ִ</w:t>
+      </w:r>
+      <w:r>
+        <w:rPr>
+          <w:rFonts w:asciiTheme="minorBidi" w:hAnsiTheme="minorBidi"/>
+          <w:b/>
+          <w:bCs/>
+          <w:sz w:val="24"/>
+          <w:szCs w:val="24"/>
+          <w:rtl/>
+        </w:rPr>
+        <w:t>שכ</w:t>
+      </w:r>
+      <w:r>
+        <w:rPr>
+          <w:rFonts w:asciiTheme="minorBidi" w:hAnsiTheme="minorBidi" w:hint="cs"/>
+          <w:b/>
+          <w:bCs/>
+          <w:sz w:val="24"/>
+          <w:szCs w:val="24"/>
+          <w:rtl/>
+        </w:rPr>
+        <w:t>ּ</w:t>
+      </w:r>
+      <w:r>
+        <w:rPr>
+          <w:rFonts w:asciiTheme="minorBidi" w:hAnsiTheme="minorBidi"/>
+          <w:b/>
+          <w:bCs/>
+          <w:sz w:val="24"/>
+          <w:szCs w:val="24"/>
+          <w:rtl/>
+        </w:rPr>
+        <w:t>ו</w:t>
+      </w:r>
+      <w:r>
+        <w:rPr>
+          <w:rFonts w:asciiTheme="minorBidi" w:hAnsiTheme="minorBidi" w:hint="cs"/>
+          <w:b/>
+          <w:bCs/>
+          <w:sz w:val="24"/>
+          <w:szCs w:val="24"/>
+          <w:rtl/>
+        </w:rPr>
+        <w:t>ּ</w:t>
+      </w:r>
+      <w:r>
+        <w:rPr>
+          <w:rFonts w:asciiTheme="minorBidi" w:hAnsiTheme="minorBidi"/>
+          <w:b/>
+          <w:bCs/>
+          <w:sz w:val="24"/>
+          <w:szCs w:val="24"/>
+          <w:rtl/>
+        </w:rPr>
+        <w:t>ל</w:t>
+      </w:r>
+    </w:p>
+    <w:p>
+      <w:pPr>
+        <w:bidi/>
+        <w:jc w:val="center"/>
+        <w:rPr>
+          <w:rFonts w:asciiTheme="minorBidi" w:hAnsiTheme="minorBidi"/>
+          <w:b/>
+          <w:bCs/>
+          <w:sz w:val="24"/>
+          <w:szCs w:val="24"/>
+          <w:rtl/>
+        </w:rPr>
+      </w:pPr>
     </w:p>
     <w:p>
       <w:pPr>
@@ -973,19 +973,8 @@
           <w:szCs w:val="24"/>
           <w:rtl/>
         </w:rPr>
-        <w:t xml:space="preserve">מאת סרגיי </w:t>
-      </w:r>
-      <w:proofErr w:type="spellStart"/>
-      <w:r>
-        <w:rPr>
-          <w:rFonts w:asciiTheme="minorBidi" w:hAnsiTheme="minorBidi"/>
-          <w:sz w:val="24"/>
-          <w:szCs w:val="24"/>
-          <w:rtl/>
-        </w:rPr>
-        <w:t>וולדמן</w:t>
-      </w:r>
-      <w:proofErr w:type="spellEnd"/>
+        <w:t>מאת סרגיי וולדמן</w:t>
+      </w:r>
     </w:p>
     <w:p>
       <w:pPr>
@@ -1043,69 +1032,36 @@
           <w:rtl/>
         </w:rPr>
       </w:pPr>
-      <w:proofErr w:type="spellStart"/>
-      <w:r>
-        <w:rPr>
-          <w:rFonts w:asciiTheme="minorBidi" w:hAnsiTheme="minorBidi"/>
-          <w:sz w:val="24"/>
-          <w:szCs w:val="24"/>
-          <w:rtl/>
-        </w:rPr>
-        <w:t>פרופ</w:t>
-      </w:r>
-      <w:proofErr w:type="spellEnd"/>
-      <w:r>
-        <w:rPr>
-          <w:rFonts w:asciiTheme="minorBidi" w:hAnsiTheme="minorBidi"/>
-          <w:sz w:val="24"/>
-          <w:szCs w:val="24"/>
-          <w:rtl/>
-        </w:rPr>
-        <w:t>' מרק טבול</w:t>
-      </w:r>
-    </w:p>
-    <w:p>
-      <w:pPr>
-        <w:bidi/>
-        <w:jc w:val="center"/>
-        <w:rPr>
-          <w:rFonts w:asciiTheme="minorBidi" w:hAnsiTheme="minorBidi"/>
-          <w:sz w:val="24"/>
-          <w:szCs w:val="24"/>
-          <w:rtl/>
-        </w:rPr>
-      </w:pPr>
-      <w:proofErr w:type="spellStart"/>
-      <w:r>
-        <w:rPr>
-          <w:rFonts w:asciiTheme="minorBidi" w:hAnsiTheme="minorBidi"/>
-          <w:sz w:val="24"/>
-          <w:szCs w:val="24"/>
-          <w:rtl/>
-        </w:rPr>
-        <w:t>ופרופ</w:t>
-      </w:r>
-      <w:proofErr w:type="spellEnd"/>
-      <w:r>
-        <w:rPr>
-          <w:rFonts w:asciiTheme="minorBidi" w:hAnsiTheme="minorBidi"/>
-          <w:sz w:val="24"/>
-          <w:szCs w:val="24"/>
-          <w:rtl/>
-        </w:rPr>
-        <w:t xml:space="preserve">' שהם </w:t>
-      </w:r>
-      <w:proofErr w:type="spellStart"/>
-      <w:r>
-        <w:rPr>
-          <w:rFonts w:asciiTheme="minorBidi" w:hAnsiTheme="minorBidi"/>
-          <w:sz w:val="24"/>
-          <w:szCs w:val="24"/>
-          <w:rtl/>
-        </w:rPr>
-        <w:t>סבח</w:t>
-      </w:r>
-      <w:proofErr w:type="spellEnd"/>
+      <w:r>
+        <w:rPr>
+          <w:rFonts w:asciiTheme="minorBidi" w:hAnsiTheme="minorBidi"/>
+          <w:sz w:val="24"/>
+          <w:szCs w:val="24"/>
+          <w:rtl/>
+        </w:rPr>
+        <w:t>פרופ' מרק טבול</w:t>
+      </w:r>
+    </w:p>
+    <w:p>
+      <w:pPr>
+        <w:bidi/>
+        <w:jc w:val="center"/>
+        <w:rPr>
+          <w:rFonts w:asciiTheme="minorBidi" w:hAnsiTheme="minorBidi"/>
+          <w:sz w:val="24"/>
+          <w:szCs w:val="24"/>
+          <w:rtl/>
+        </w:rPr>
+      </w:pPr>
+      <w:r>
+        <w:rPr>
+          <w:rFonts w:asciiTheme="minorBidi" w:hAnsiTheme="minorBidi"/>
+          <w:sz w:val="24"/>
+          <w:szCs w:val="24"/>
+          <w:rtl/>
+        </w:rPr>
+        <w:t>ופרופ' שהם סבח</w:t>
+      </w:r>
     </w:p>
     <w:p>
       <w:pPr>
@@ -1630,7 +1586,7 @@
 </file>
 
 <file path=customXml/itemProps1.xml><?xml version="1.0" encoding="utf-8"?>
-<ds:datastoreItem xmlns:ds="http://schemas.openxmlformats.org/officeDocument/2006/customXml" ds:itemID="{F5E11701-296A-4771-A80C-77FA3A10C088}">
+<ds:datastoreItem xmlns:ds="http://schemas.openxmlformats.org/officeDocument/2006/customXml" ds:itemID="{12B7946F-B68D-4635-B97F-F47C8B6F8BD3}">
   <ds:schemaRefs>
     <ds:schemaRef ds:uri="http://schemas.openxmlformats.org/officeDocument/2006/bibliography"/>
   </ds:schemaRefs>

</xml_diff>